<commit_message>
finished off project 1
jQM is on the index.html page. All pages navigate.
The save and workout buttons do not work
and the main.js page is templated.
</commit_message>
<xml_diff>
--- a/links.docx
+++ b/links.docx
@@ -3,7 +3,6 @@
 <w:document xmlns:wpc="http://schemas.microsoft.com/office/word/2010/wordprocessingCanvas" xmlns:mo="http://schemas.microsoft.com/office/mac/office/2008/main" xmlns:mc="http://schemas.openxmlformats.org/markup-compatibility/2006" xmlns:mv="urn:schemas-microsoft-com:mac:vml" xmlns:o="urn:schemas-microsoft-com:office:office" xmlns:r="http://schemas.openxmlformats.org/officeDocument/2006/relationships" xmlns:m="http://schemas.openxmlformats.org/officeDocument/2006/math" xmlns:v="urn:schemas-microsoft-com:vml" xmlns:wp14="http://schemas.microsoft.com/office/word/2010/wordprocessingDrawing" xmlns:wp="http://schemas.openxmlformats.org/drawingml/2006/wordprocessingDrawing" xmlns:w10="urn:schemas-microsoft-com:office:word" xmlns:w="http://schemas.openxmlformats.org/wordprocessingml/2006/main" xmlns:w14="http://schemas.microsoft.com/office/word/2010/wordml" xmlns:wpg="http://schemas.microsoft.com/office/word/2010/wordprocessingGroup" xmlns:wpi="http://schemas.microsoft.com/office/word/2010/wordprocessingInk" xmlns:wne="http://schemas.microsoft.com/office/word/2006/wordml" xmlns:wps="http://schemas.microsoft.com/office/word/2010/wordprocessingShape" mc:Ignorable="w14 wp14">
   <w:body>
     <w:p>
-      <w:bookmarkStart w:id="0" w:name="_GoBack"/>
       <w:proofErr w:type="spellStart"/>
       <w:r>
         <w:t>GitHub</w:t>
@@ -115,8 +114,652 @@
       </w:hyperlink>
     </w:p>
     <w:p/>
-    <w:bookmarkEnd w:id="0"/>
     <w:p/>
+    <w:p>
+      <w:r>
+        <w:t xml:space="preserve">Project Story: </w:t>
+      </w:r>
+    </w:p>
+    <w:p/>
+    <w:p>
+      <w:r>
+        <w:t>About ten years ago, I came across a great exercise idea. The plan is to alternate your workouts similar to speed drills in track and football.</w:t>
+      </w:r>
+    </w:p>
+    <w:p>
+      <w:r>
+        <w:t>5 minute</w:t>
+      </w:r>
+      <w:r>
+        <w:tab/>
+        <w:t>Warm-up</w:t>
+      </w:r>
+    </w:p>
+    <w:p>
+      <w:r>
+        <w:t>1 minute</w:t>
+      </w:r>
+      <w:r>
+        <w:tab/>
+        <w:t>Speed up 1</w:t>
+      </w:r>
+    </w:p>
+    <w:p>
+      <w:r>
+        <w:t xml:space="preserve">1 minute </w:t>
+      </w:r>
+      <w:r>
+        <w:tab/>
+        <w:t>Resting Pace</w:t>
+      </w:r>
+    </w:p>
+    <w:p>
+      <w:r>
+        <w:t>1 minute</w:t>
+      </w:r>
+      <w:r>
+        <w:tab/>
+        <w:t xml:space="preserve">Speed up 2 </w:t>
+      </w:r>
+    </w:p>
+    <w:p>
+      <w:r>
+        <w:t xml:space="preserve">1 minute </w:t>
+      </w:r>
+      <w:r>
+        <w:tab/>
+        <w:t>Resting Pace</w:t>
+      </w:r>
+    </w:p>
+    <w:p>
+      <w:r>
+        <w:t>1 minute</w:t>
+      </w:r>
+      <w:r>
+        <w:tab/>
+        <w:t>Speed up 3</w:t>
+      </w:r>
+    </w:p>
+    <w:p>
+      <w:r>
+        <w:t>1 minute</w:t>
+      </w:r>
+      <w:r>
+        <w:tab/>
+        <w:t>Resting Pace</w:t>
+      </w:r>
+    </w:p>
+    <w:p>
+      <w:r>
+        <w:t>1 minute</w:t>
+      </w:r>
+      <w:r>
+        <w:tab/>
+        <w:t>Speed up 4</w:t>
+      </w:r>
+    </w:p>
+    <w:p>
+      <w:r>
+        <w:t>1 minute</w:t>
+      </w:r>
+      <w:r>
+        <w:tab/>
+        <w:t>Resting Pace</w:t>
+      </w:r>
+    </w:p>
+    <w:p>
+      <w:r>
+        <w:t xml:space="preserve">1 minute </w:t>
+      </w:r>
+      <w:r>
+        <w:tab/>
+        <w:t>Speed up 5</w:t>
+      </w:r>
+    </w:p>
+    <w:p>
+      <w:r>
+        <w:t>1 minute</w:t>
+      </w:r>
+      <w:r>
+        <w:tab/>
+        <w:t>Resting pace</w:t>
+      </w:r>
+    </w:p>
+    <w:p>
+      <w:r>
+        <w:t>5 minute</w:t>
+      </w:r>
+      <w:r>
+        <w:tab/>
+        <w:t>Cool-down</w:t>
+      </w:r>
+    </w:p>
+    <w:p/>
+    <w:p>
+      <w:r>
+        <w:t xml:space="preserve">The other option is do pyramid your workouts. </w:t>
+      </w:r>
+    </w:p>
+    <w:p>
+      <w:r>
+        <w:t>5 minute</w:t>
+      </w:r>
+      <w:r>
+        <w:tab/>
+        <w:t>Warm-up</w:t>
+      </w:r>
+    </w:p>
+    <w:p>
+      <w:r>
+        <w:t>1 minute</w:t>
+      </w:r>
+      <w:r>
+        <w:tab/>
+        <w:t>Speed up 1</w:t>
+      </w:r>
+    </w:p>
+    <w:p>
+      <w:r>
+        <w:t xml:space="preserve">1 minute </w:t>
+      </w:r>
+      <w:r>
+        <w:tab/>
+        <w:t>Speed up 2</w:t>
+      </w:r>
+    </w:p>
+    <w:p>
+      <w:r>
+        <w:t>1 minute</w:t>
+      </w:r>
+      <w:r>
+        <w:tab/>
+        <w:t>Speed up 3</w:t>
+      </w:r>
+    </w:p>
+    <w:p>
+      <w:r>
+        <w:t xml:space="preserve">1 minute </w:t>
+      </w:r>
+      <w:r>
+        <w:tab/>
+        <w:t>Speed up 4</w:t>
+      </w:r>
+    </w:p>
+    <w:p>
+      <w:r>
+        <w:t>1 minute</w:t>
+      </w:r>
+      <w:r>
+        <w:tab/>
+        <w:t>Speed up 5</w:t>
+      </w:r>
+    </w:p>
+    <w:p>
+      <w:r>
+        <w:t>1 minute</w:t>
+      </w:r>
+      <w:r>
+        <w:tab/>
+        <w:t>Speed up 5</w:t>
+      </w:r>
+    </w:p>
+    <w:p>
+      <w:r>
+        <w:t>1 minute</w:t>
+      </w:r>
+      <w:r>
+        <w:tab/>
+        <w:t>Speed up 4</w:t>
+      </w:r>
+    </w:p>
+    <w:p>
+      <w:r>
+        <w:t>1 minute</w:t>
+      </w:r>
+      <w:r>
+        <w:tab/>
+        <w:t>Speed up 3</w:t>
+      </w:r>
+    </w:p>
+    <w:p>
+      <w:r>
+        <w:t xml:space="preserve">1 minute </w:t>
+      </w:r>
+      <w:r>
+        <w:tab/>
+        <w:t>Speed up 2</w:t>
+      </w:r>
+    </w:p>
+    <w:p>
+      <w:r>
+        <w:t>1 minute</w:t>
+      </w:r>
+      <w:r>
+        <w:tab/>
+        <w:t>Speed up 1</w:t>
+      </w:r>
+    </w:p>
+    <w:p>
+      <w:r>
+        <w:t>5 minute</w:t>
+      </w:r>
+      <w:r>
+        <w:tab/>
+        <w:t>Cool-down</w:t>
+      </w:r>
+    </w:p>
+    <w:p/>
+    <w:p>
+      <w:r>
+        <w:lastRenderedPageBreak/>
+        <w:t xml:space="preserve">I have not been able to find a workout timer that will do this. So my plan is to create it. </w:t>
+      </w:r>
+    </w:p>
+    <w:p/>
+    <w:p>
+      <w:r>
+        <w:t xml:space="preserve">For the lifting portion, it is a similar, however, you start with </w:t>
+      </w:r>
+      <w:proofErr w:type="gramStart"/>
+      <w:r>
+        <w:t>light weight</w:t>
+      </w:r>
+      <w:proofErr w:type="gramEnd"/>
+      <w:r>
+        <w:t xml:space="preserve">, high reps and end with heavy weight, low reps. </w:t>
+      </w:r>
+    </w:p>
+    <w:p>
+      <w:r>
+        <w:t xml:space="preserve">5 minute </w:t>
+      </w:r>
+      <w:r>
+        <w:tab/>
+        <w:t>Warm-up</w:t>
+      </w:r>
+    </w:p>
+    <w:p>
+      <w:r>
+        <w:t>15</w:t>
+      </w:r>
+      <w:r>
+        <w:t xml:space="preserve"> reps</w:t>
+      </w:r>
+      <w:r>
+        <w:tab/>
+        <w:t xml:space="preserve">light weight (5 </w:t>
+      </w:r>
+      <w:proofErr w:type="spellStart"/>
+      <w:r>
+        <w:t>lbs</w:t>
+      </w:r>
+      <w:proofErr w:type="spellEnd"/>
+      <w:r>
+        <w:t>)</w:t>
+      </w:r>
+    </w:p>
+    <w:p>
+      <w:r>
+        <w:t>12</w:t>
+      </w:r>
+      <w:r>
+        <w:t xml:space="preserve"> reps</w:t>
+      </w:r>
+      <w:r>
+        <w:tab/>
+        <w:t>increase weight</w:t>
+      </w:r>
+    </w:p>
+    <w:p>
+      <w:r>
+        <w:t>10 reps</w:t>
+      </w:r>
+      <w:r>
+        <w:tab/>
+      </w:r>
+      <w:r>
+        <w:t>increase weight</w:t>
+      </w:r>
+    </w:p>
+    <w:p>
+      <w:r>
+        <w:t>8 reps</w:t>
+      </w:r>
+      <w:r>
+        <w:tab/>
+      </w:r>
+      <w:r>
+        <w:tab/>
+        <w:t>increase weight</w:t>
+      </w:r>
+    </w:p>
+    <w:p>
+      <w:r>
+        <w:t>4-6 reps</w:t>
+      </w:r>
+      <w:r>
+        <w:tab/>
+        <w:t>increase weight</w:t>
+      </w:r>
+    </w:p>
+    <w:p>
+      <w:proofErr w:type="gramStart"/>
+      <w:r>
+        <w:t>repeat</w:t>
+      </w:r>
+      <w:proofErr w:type="gramEnd"/>
+      <w:r>
+        <w:tab/>
+      </w:r>
+      <w:r>
+        <w:tab/>
+        <w:t xml:space="preserve">for different body parts. </w:t>
+      </w:r>
+    </w:p>
+    <w:p>
+      <w:r>
+        <w:t>5 minute</w:t>
+      </w:r>
+      <w:r>
+        <w:tab/>
+        <w:t>Cool-down</w:t>
+      </w:r>
+    </w:p>
+    <w:p/>
+    <w:p>
+      <w:r>
+        <w:t xml:space="preserve">My plan is to the user create their workout. </w:t>
+      </w:r>
+    </w:p>
+    <w:p>
+      <w:r>
+        <w:t xml:space="preserve">Option 1: </w:t>
+      </w:r>
+    </w:p>
+    <w:p>
+      <w:r>
+        <w:tab/>
+        <w:t xml:space="preserve">Their choices are to do upper body. </w:t>
+      </w:r>
+    </w:p>
+    <w:p>
+      <w:r>
+        <w:tab/>
+      </w:r>
+      <w:r>
+        <w:tab/>
+        <w:t>Bicep curl</w:t>
+      </w:r>
+    </w:p>
+    <w:p>
+      <w:r>
+        <w:tab/>
+      </w:r>
+      <w:r>
+        <w:tab/>
+      </w:r>
+      <w:proofErr w:type="spellStart"/>
+      <w:r>
+        <w:t>Tricep</w:t>
+      </w:r>
+      <w:proofErr w:type="spellEnd"/>
+      <w:r>
+        <w:t xml:space="preserve"> extension</w:t>
+      </w:r>
+    </w:p>
+    <w:p>
+      <w:r>
+        <w:tab/>
+      </w:r>
+      <w:r>
+        <w:tab/>
+        <w:t>Chest Press</w:t>
+      </w:r>
+    </w:p>
+    <w:p>
+      <w:r>
+        <w:tab/>
+      </w:r>
+      <w:r>
+        <w:tab/>
+        <w:t xml:space="preserve">Abs </w:t>
+      </w:r>
+    </w:p>
+    <w:p>
+      <w:r>
+        <w:tab/>
+      </w:r>
+      <w:r>
+        <w:tab/>
+        <w:t>Back Row</w:t>
+      </w:r>
+    </w:p>
+    <w:p>
+      <w:r>
+        <w:tab/>
+      </w:r>
+      <w:r>
+        <w:tab/>
+        <w:t>Shoulder Raise</w:t>
+      </w:r>
+    </w:p>
+    <w:p>
+      <w:r>
+        <w:tab/>
+      </w:r>
+      <w:r>
+        <w:tab/>
+      </w:r>
+      <w:proofErr w:type="spellStart"/>
+      <w:r>
+        <w:t>Lat</w:t>
+      </w:r>
+      <w:proofErr w:type="spellEnd"/>
+      <w:r>
+        <w:t xml:space="preserve"> Pull-down</w:t>
+      </w:r>
+    </w:p>
+    <w:p>
+      <w:r>
+        <w:tab/>
+        <w:t xml:space="preserve">Or lower body. </w:t>
+      </w:r>
+    </w:p>
+    <w:p>
+      <w:r>
+        <w:tab/>
+      </w:r>
+      <w:r>
+        <w:tab/>
+        <w:t>Squat</w:t>
+      </w:r>
+    </w:p>
+    <w:p>
+      <w:r>
+        <w:tab/>
+      </w:r>
+      <w:r>
+        <w:tab/>
+        <w:t>Lunges</w:t>
+      </w:r>
+    </w:p>
+    <w:p>
+      <w:r>
+        <w:tab/>
+      </w:r>
+      <w:r>
+        <w:tab/>
+        <w:t>Quad Extensions</w:t>
+      </w:r>
+    </w:p>
+    <w:p>
+      <w:r>
+        <w:tab/>
+      </w:r>
+      <w:r>
+        <w:tab/>
+        <w:t>Hamstring curls</w:t>
+      </w:r>
+    </w:p>
+    <w:p>
+      <w:r>
+        <w:tab/>
+      </w:r>
+      <w:r>
+        <w:tab/>
+        <w:t xml:space="preserve">Calf </w:t>
+      </w:r>
+      <w:proofErr w:type="gramStart"/>
+      <w:r>
+        <w:t>raises</w:t>
+      </w:r>
+      <w:proofErr w:type="gramEnd"/>
+    </w:p>
+    <w:p>
+      <w:r>
+        <w:t xml:space="preserve">Option 2: </w:t>
+      </w:r>
+    </w:p>
+    <w:p>
+      <w:r>
+        <w:tab/>
+        <w:t>Front of body.</w:t>
+      </w:r>
+    </w:p>
+    <w:p>
+      <w:r>
+        <w:tab/>
+      </w:r>
+      <w:r>
+        <w:tab/>
+        <w:t>Bicep curl</w:t>
+      </w:r>
+    </w:p>
+    <w:p>
+      <w:r>
+        <w:tab/>
+      </w:r>
+      <w:r>
+        <w:tab/>
+        <w:t>Chest Press</w:t>
+      </w:r>
+    </w:p>
+    <w:p>
+      <w:r>
+        <w:tab/>
+      </w:r>
+      <w:r>
+        <w:tab/>
+        <w:t xml:space="preserve">Abs </w:t>
+      </w:r>
+    </w:p>
+    <w:p>
+      <w:r>
+        <w:tab/>
+      </w:r>
+      <w:r>
+        <w:tab/>
+        <w:t>Squat</w:t>
+      </w:r>
+    </w:p>
+    <w:p>
+      <w:r>
+        <w:tab/>
+      </w:r>
+      <w:r>
+        <w:tab/>
+        <w:t>Quad Extensions</w:t>
+      </w:r>
+    </w:p>
+    <w:p>
+      <w:r>
+        <w:tab/>
+      </w:r>
+      <w:proofErr w:type="gramStart"/>
+      <w:r>
+        <w:t>Back of body.</w:t>
+      </w:r>
+      <w:proofErr w:type="gramEnd"/>
+      <w:r>
+        <w:t xml:space="preserve"> </w:t>
+      </w:r>
+    </w:p>
+    <w:p>
+      <w:r>
+        <w:tab/>
+      </w:r>
+      <w:r>
+        <w:tab/>
+      </w:r>
+      <w:proofErr w:type="spellStart"/>
+      <w:r>
+        <w:t>Tricep</w:t>
+      </w:r>
+      <w:proofErr w:type="spellEnd"/>
+      <w:r>
+        <w:t xml:space="preserve"> Extensions</w:t>
+      </w:r>
+    </w:p>
+    <w:p>
+      <w:r>
+        <w:tab/>
+      </w:r>
+      <w:r>
+        <w:tab/>
+        <w:t>Back Row</w:t>
+      </w:r>
+    </w:p>
+    <w:p>
+      <w:r>
+        <w:tab/>
+      </w:r>
+      <w:r>
+        <w:tab/>
+        <w:t>Shoulder Raise</w:t>
+      </w:r>
+    </w:p>
+    <w:p>
+      <w:r>
+        <w:tab/>
+      </w:r>
+      <w:r>
+        <w:tab/>
+      </w:r>
+      <w:proofErr w:type="spellStart"/>
+      <w:r>
+        <w:t>Lat</w:t>
+      </w:r>
+      <w:proofErr w:type="spellEnd"/>
+      <w:r>
+        <w:t xml:space="preserve"> Pull-Down</w:t>
+      </w:r>
+    </w:p>
+    <w:p>
+      <w:pPr>
+        <w:ind w:left="720" w:firstLine="720"/>
+      </w:pPr>
+      <w:r>
+        <w:t>Lunges</w:t>
+      </w:r>
+    </w:p>
+    <w:p>
+      <w:pPr>
+        <w:ind w:left="720" w:firstLine="720"/>
+      </w:pPr>
+      <w:r>
+        <w:t>Hamstring curls</w:t>
+      </w:r>
+    </w:p>
+    <w:p>
+      <w:pPr>
+        <w:ind w:left="720" w:firstLine="720"/>
+      </w:pPr>
+      <w:r>
+        <w:t>Calf raises</w:t>
+      </w:r>
+      <w:bookmarkStart w:id="0" w:name="_GoBack"/>
+      <w:bookmarkEnd w:id="0"/>
+    </w:p>
     <w:sectPr>
       <w:pgSz w:w="12240" w:h="15840"/>
       <w:pgMar w:top="1440" w:right="1800" w:bottom="1440" w:left="1800" w:header="720" w:footer="720" w:gutter="0"/>

</xml_diff>